<commit_message>
first part of final report
</commit_message>
<xml_diff>
--- a/Lab11Report.docx
+++ b/Lab11Report.docx
@@ -40,7 +40,27 @@
           <w:szCs w:val="24"/>
           <w:u w:val="single"/>
         </w:rPr>
-        <w:t>__Replace with your name(s)____</w:t>
+        <w:t>__</w:t>
+      </w:r>
+      <w:r>
+        <w:rPr>
+          <w:rFonts w:ascii="Times New Roman" w:eastAsia="Times New Roman" w:hAnsi="Times New Roman"/>
+          <w:color w:val="000000"/>
+          <w:sz w:val="24"/>
+          <w:szCs w:val="24"/>
+          <w:u w:val="single"/>
+        </w:rPr>
+        <w:t xml:space="preserve"> </w:t>
+      </w:r>
+      <w:r>
+        <w:rPr>
+          <w:rFonts w:ascii="Times New Roman" w:eastAsia="Times New Roman" w:hAnsi="Times New Roman"/>
+          <w:color w:val="000000"/>
+          <w:sz w:val="24"/>
+          <w:szCs w:val="24"/>
+          <w:u w:val="single"/>
+        </w:rPr>
+        <w:t>Prithvi Senthilkumar, Joon Song, Siddhant Pandit, Wyatt Cole</w:t>
       </w:r>
     </w:p>
     <w:p>
@@ -94,21 +114,28 @@
           <w:szCs w:val="24"/>
           <w:u w:val="single"/>
         </w:rPr>
-        <w:t>__Replace with your EID(s)_____</w:t>
-      </w:r>
-    </w:p>
-    <w:p>
-      <w:pPr>
-        <w:pStyle w:val="PlainText"/>
-        <w:spacing w:line="264" w:lineRule="auto"/>
-        <w:jc w:val="both"/>
-        <w:rPr>
-          <w:rFonts w:ascii="Times New Roman" w:eastAsia="Times New Roman" w:hAnsi="Times New Roman"/>
-          <w:color w:val="000000"/>
-          <w:sz w:val="24"/>
-          <w:szCs w:val="24"/>
-        </w:rPr>
-      </w:pPr>
+        <w:t>__</w:t>
+      </w:r>
+      <w:r>
+        <w:rPr>
+          <w:rFonts w:ascii="Times New Roman" w:eastAsia="Times New Roman" w:hAnsi="Times New Roman"/>
+          <w:color w:val="000000"/>
+          <w:sz w:val="24"/>
+          <w:szCs w:val="24"/>
+          <w:u w:val="single"/>
+        </w:rPr>
+        <w:t xml:space="preserve"> </w:t>
+      </w:r>
+      <w:r>
+        <w:rPr>
+          <w:rFonts w:ascii="Times New Roman" w:eastAsia="Times New Roman" w:hAnsi="Times New Roman"/>
+          <w:color w:val="000000"/>
+          <w:sz w:val="24"/>
+          <w:szCs w:val="24"/>
+          <w:u w:val="single"/>
+        </w:rPr>
+        <w:t>ps33536_hjs2235_shp695_wtc534</w:t>
+      </w:r>
     </w:p>
     <w:p>
       <w:pPr>
@@ -254,7 +281,7 @@
           <w:sz w:val="24"/>
           <w:szCs w:val="24"/>
         </w:rPr>
-        <w:t>In a few sentences, describe the purpose of the lab and the features of your alarm clock</w:t>
+        <w:t>In a few sentences, describe the purpose of the lab</w:t>
       </w:r>
       <w:r>
         <w:rPr>
@@ -265,6 +292,116 @@
         </w:rPr>
         <w:t>.</w:t>
       </w:r>
+    </w:p>
+    <w:p>
+      <w:pPr>
+        <w:pStyle w:val="PlainText"/>
+        <w:spacing w:line="264" w:lineRule="auto"/>
+        <w:ind w:left="720"/>
+        <w:jc w:val="both"/>
+        <w:rPr>
+          <w:rFonts w:ascii="Times New Roman" w:eastAsia="Times New Roman" w:hAnsi="Times New Roman"/>
+          <w:color w:val="000000"/>
+          <w:sz w:val="24"/>
+          <w:szCs w:val="24"/>
+        </w:rPr>
+      </w:pPr>
+    </w:p>
+    <w:p>
+      <w:pPr>
+        <w:pStyle w:val="PlainText"/>
+        <w:spacing w:line="264" w:lineRule="auto"/>
+        <w:ind w:left="720"/>
+        <w:jc w:val="both"/>
+        <w:rPr>
+          <w:rFonts w:ascii="Times New Roman" w:eastAsia="Times New Roman" w:hAnsi="Times New Roman"/>
+          <w:color w:val="000000"/>
+          <w:sz w:val="24"/>
+          <w:szCs w:val="24"/>
+        </w:rPr>
+      </w:pPr>
+      <w:r>
+        <w:rPr>
+          <w:rFonts w:ascii="Times New Roman" w:eastAsia="Times New Roman" w:hAnsi="Times New Roman"/>
+          <w:color w:val="000000"/>
+          <w:sz w:val="24"/>
+          <w:szCs w:val="24"/>
+        </w:rPr>
+        <w:t xml:space="preserve">Purpose is to design an embedded system that can fit in an enclosure. We are building the </w:t>
+      </w:r>
+      <w:proofErr w:type="spellStart"/>
+      <w:r>
+        <w:rPr>
+          <w:rFonts w:ascii="Times New Roman" w:eastAsia="Times New Roman" w:hAnsi="Times New Roman"/>
+          <w:color w:val="000000"/>
+          <w:sz w:val="24"/>
+          <w:szCs w:val="24"/>
+        </w:rPr>
+        <w:t>Tpod</w:t>
+      </w:r>
+      <w:proofErr w:type="spellEnd"/>
+      <w:r>
+        <w:rPr>
+          <w:rFonts w:ascii="Times New Roman" w:eastAsia="Times New Roman" w:hAnsi="Times New Roman"/>
+          <w:color w:val="000000"/>
+          <w:sz w:val="24"/>
+          <w:szCs w:val="24"/>
+        </w:rPr>
+        <w:t xml:space="preserve">, which is an </w:t>
+      </w:r>
+      <w:proofErr w:type="spellStart"/>
+      <w:r>
+        <w:rPr>
+          <w:rFonts w:ascii="Times New Roman" w:eastAsia="Times New Roman" w:hAnsi="Times New Roman"/>
+          <w:color w:val="000000"/>
+          <w:sz w:val="24"/>
+          <w:szCs w:val="24"/>
+        </w:rPr>
+        <w:t>Ipod</w:t>
+      </w:r>
+      <w:proofErr w:type="spellEnd"/>
+      <w:r>
+        <w:rPr>
+          <w:rFonts w:ascii="Times New Roman" w:eastAsia="Times New Roman" w:hAnsi="Times New Roman"/>
+          <w:color w:val="000000"/>
+          <w:sz w:val="24"/>
+          <w:szCs w:val="24"/>
+        </w:rPr>
+        <w:t xml:space="preserve"> like music player that stores song in an SD card, plays songs through headphones, and has touch display and can send messages over </w:t>
+      </w:r>
+      <w:proofErr w:type="spellStart"/>
+      <w:r>
+        <w:rPr>
+          <w:rFonts w:ascii="Times New Roman" w:eastAsia="Times New Roman" w:hAnsi="Times New Roman"/>
+          <w:color w:val="000000"/>
+          <w:sz w:val="24"/>
+          <w:szCs w:val="24"/>
+        </w:rPr>
+        <w:t>wifi</w:t>
+      </w:r>
+      <w:proofErr w:type="spellEnd"/>
+      <w:r>
+        <w:rPr>
+          <w:rFonts w:ascii="Times New Roman" w:eastAsia="Times New Roman" w:hAnsi="Times New Roman"/>
+          <w:color w:val="000000"/>
+          <w:sz w:val="24"/>
+          <w:szCs w:val="24"/>
+        </w:rPr>
+        <w:t>. This lab builds the PCB for the system</w:t>
+      </w:r>
+    </w:p>
+    <w:p>
+      <w:pPr>
+        <w:pStyle w:val="PlainText"/>
+        <w:spacing w:line="264" w:lineRule="auto"/>
+        <w:jc w:val="both"/>
+        <w:rPr>
+          <w:rFonts w:ascii="Times New Roman" w:eastAsia="Times New Roman" w:hAnsi="Times New Roman"/>
+          <w:color w:val="000000"/>
+          <w:sz w:val="24"/>
+          <w:szCs w:val="24"/>
+        </w:rPr>
+      </w:pPr>
     </w:p>
     <w:p>
       <w:pPr>
@@ -448,7 +585,26 @@
           <w:sz w:val="24"/>
           <w:szCs w:val="24"/>
         </w:rPr>
-        <w:t xml:space="preserve">(Yes/No): </w:t>
+        <w:t>(</w:t>
+      </w:r>
+      <w:r>
+        <w:rPr>
+          <w:rFonts w:ascii="Times New Roman" w:eastAsia="Times New Roman" w:hAnsi="Times New Roman"/>
+          <w:color w:val="000000"/>
+          <w:sz w:val="24"/>
+          <w:szCs w:val="24"/>
+          <w:highlight w:val="yellow"/>
+        </w:rPr>
+        <w:t>Yes</w:t>
+      </w:r>
+      <w:r>
+        <w:rPr>
+          <w:rFonts w:ascii="Times New Roman" w:eastAsia="Times New Roman" w:hAnsi="Times New Roman"/>
+          <w:color w:val="000000"/>
+          <w:sz w:val="24"/>
+          <w:szCs w:val="24"/>
+        </w:rPr>
+        <w:t xml:space="preserve">/No): </w:t>
       </w:r>
     </w:p>
     <w:p>
@@ -696,6 +852,181 @@
     </w:p>
     <w:p>
       <w:pPr>
+        <w:spacing w:line="264" w:lineRule="auto"/>
+        <w:jc w:val="both"/>
+        <w:rPr>
+          <w:rFonts w:ascii="Times New Roman" w:hAnsi="Times New Roman"/>
+          <w:color w:val="000000"/>
+          <w:szCs w:val="24"/>
+        </w:rPr>
+      </w:pPr>
+      <w:r>
+        <w:rPr>
+          <w:rFonts w:ascii="Times New Roman" w:hAnsi="Times New Roman"/>
+          <w:color w:val="000000"/>
+          <w:szCs w:val="24"/>
+        </w:rPr>
+        <w:t>Tested all the board voltages with a multimeter to make sure power worked.</w:t>
+      </w:r>
+    </w:p>
+    <w:p>
+      <w:pPr>
+        <w:spacing w:line="264" w:lineRule="auto"/>
+        <w:jc w:val="both"/>
+        <w:rPr>
+          <w:rFonts w:ascii="Times New Roman" w:hAnsi="Times New Roman"/>
+          <w:color w:val="000000"/>
+          <w:szCs w:val="24"/>
+        </w:rPr>
+      </w:pPr>
+    </w:p>
+    <w:p>
+      <w:pPr>
+        <w:spacing w:line="264" w:lineRule="auto"/>
+        <w:jc w:val="both"/>
+        <w:rPr>
+          <w:rFonts w:ascii="Times New Roman" w:hAnsi="Times New Roman"/>
+          <w:color w:val="000000"/>
+          <w:szCs w:val="24"/>
+        </w:rPr>
+      </w:pPr>
+      <w:r>
+        <w:rPr>
+          <w:rFonts w:ascii="Times New Roman" w:hAnsi="Times New Roman"/>
+          <w:color w:val="000000"/>
+          <w:szCs w:val="24"/>
+        </w:rPr>
+        <w:t>Tested audio software test on PCB to make sure headphone jack worked.</w:t>
+      </w:r>
+    </w:p>
+    <w:p>
+      <w:pPr>
+        <w:spacing w:line="264" w:lineRule="auto"/>
+        <w:jc w:val="both"/>
+        <w:rPr>
+          <w:rFonts w:ascii="Times New Roman" w:hAnsi="Times New Roman"/>
+          <w:color w:val="000000"/>
+          <w:szCs w:val="24"/>
+        </w:rPr>
+      </w:pPr>
+    </w:p>
+    <w:p>
+      <w:pPr>
+        <w:spacing w:line="264" w:lineRule="auto"/>
+        <w:jc w:val="both"/>
+        <w:rPr>
+          <w:rFonts w:ascii="Times New Roman" w:hAnsi="Times New Roman"/>
+          <w:color w:val="000000"/>
+          <w:szCs w:val="24"/>
+        </w:rPr>
+      </w:pPr>
+      <w:r>
+        <w:rPr>
+          <w:rFonts w:ascii="Times New Roman" w:hAnsi="Times New Roman"/>
+          <w:color w:val="000000"/>
+          <w:szCs w:val="24"/>
+        </w:rPr>
+        <w:t xml:space="preserve">Tested </w:t>
+      </w:r>
+      <w:proofErr w:type="spellStart"/>
+      <w:r>
+        <w:rPr>
+          <w:rFonts w:ascii="Times New Roman" w:hAnsi="Times New Roman"/>
+          <w:color w:val="000000"/>
+          <w:szCs w:val="24"/>
+        </w:rPr>
+        <w:t>wifi</w:t>
+      </w:r>
+      <w:proofErr w:type="spellEnd"/>
+      <w:r>
+        <w:rPr>
+          <w:rFonts w:ascii="Times New Roman" w:hAnsi="Times New Roman"/>
+          <w:color w:val="000000"/>
+          <w:szCs w:val="24"/>
+        </w:rPr>
+        <w:t xml:space="preserve"> communication on PCB to make sure it worked same as </w:t>
+      </w:r>
+      <w:proofErr w:type="spellStart"/>
+      <w:r>
+        <w:rPr>
+          <w:rFonts w:ascii="Times New Roman" w:hAnsi="Times New Roman"/>
+          <w:color w:val="000000"/>
+          <w:szCs w:val="24"/>
+        </w:rPr>
+        <w:t>breakboard</w:t>
+      </w:r>
+      <w:proofErr w:type="spellEnd"/>
+      <w:r>
+        <w:rPr>
+          <w:rFonts w:ascii="Times New Roman" w:hAnsi="Times New Roman"/>
+          <w:color w:val="000000"/>
+          <w:szCs w:val="24"/>
+        </w:rPr>
+        <w:t>.</w:t>
+      </w:r>
+    </w:p>
+    <w:p>
+      <w:pPr>
+        <w:spacing w:line="264" w:lineRule="auto"/>
+        <w:jc w:val="both"/>
+        <w:rPr>
+          <w:rFonts w:ascii="Times New Roman" w:hAnsi="Times New Roman"/>
+          <w:color w:val="000000"/>
+          <w:szCs w:val="24"/>
+        </w:rPr>
+      </w:pPr>
+    </w:p>
+    <w:p>
+      <w:pPr>
+        <w:spacing w:line="264" w:lineRule="auto"/>
+        <w:jc w:val="both"/>
+        <w:rPr>
+          <w:rFonts w:ascii="Times New Roman" w:hAnsi="Times New Roman"/>
+          <w:color w:val="000000"/>
+          <w:szCs w:val="24"/>
+        </w:rPr>
+      </w:pPr>
+      <w:r>
+        <w:rPr>
+          <w:rFonts w:ascii="Times New Roman" w:hAnsi="Times New Roman"/>
+          <w:color w:val="000000"/>
+          <w:szCs w:val="24"/>
+        </w:rPr>
+        <w:t>Tested potentiometer to make sure it worked for ADC on PCB.</w:t>
+      </w:r>
+    </w:p>
+    <w:p>
+      <w:pPr>
+        <w:spacing w:line="264" w:lineRule="auto"/>
+        <w:jc w:val="both"/>
+        <w:rPr>
+          <w:rFonts w:ascii="Times New Roman" w:hAnsi="Times New Roman"/>
+          <w:color w:val="000000"/>
+          <w:szCs w:val="24"/>
+        </w:rPr>
+      </w:pPr>
+    </w:p>
+    <w:p>
+      <w:pPr>
+        <w:spacing w:line="264" w:lineRule="auto"/>
+        <w:jc w:val="both"/>
+        <w:rPr>
+          <w:rFonts w:ascii="Times New Roman" w:hAnsi="Times New Roman"/>
+          <w:color w:val="000000"/>
+          <w:szCs w:val="24"/>
+        </w:rPr>
+      </w:pPr>
+      <w:r>
+        <w:rPr>
+          <w:rFonts w:ascii="Times New Roman" w:hAnsi="Times New Roman"/>
+          <w:color w:val="000000"/>
+          <w:szCs w:val="24"/>
+        </w:rPr>
+        <w:t>Multiple iterations of enclosure to make sure PCB fits and buttons can be pressed</w:t>
+      </w:r>
+    </w:p>
+    <w:p>
+      <w:pPr>
         <w:pStyle w:val="ListParagraph"/>
         <w:numPr>
           <w:ilvl w:val="0"/>
@@ -722,6 +1053,242 @@
     </w:p>
     <w:p>
       <w:pPr>
+        <w:spacing w:line="264" w:lineRule="auto"/>
+        <w:ind w:left="360"/>
+        <w:jc w:val="both"/>
+        <w:rPr>
+          <w:rFonts w:ascii="Arial" w:hAnsi="Arial" w:cs="Arial"/>
+          <w:bdr w:val="none" w:sz="0" w:space="0" w:color="auto" w:frame="1"/>
+        </w:rPr>
+      </w:pPr>
+    </w:p>
+    <w:p>
+      <w:pPr>
+        <w:spacing w:line="264" w:lineRule="auto"/>
+        <w:ind w:left="360"/>
+        <w:jc w:val="both"/>
+        <w:rPr>
+          <w:rFonts w:ascii="Arial" w:hAnsi="Arial" w:cs="Arial"/>
+          <w:bdr w:val="none" w:sz="0" w:space="0" w:color="auto" w:frame="1"/>
+        </w:rPr>
+      </w:pPr>
+    </w:p>
+    <w:p>
+      <w:pPr>
+        <w:spacing w:line="264" w:lineRule="auto"/>
+        <w:ind w:left="360"/>
+        <w:jc w:val="both"/>
+        <w:rPr>
+          <w:rFonts w:ascii="Arial" w:hAnsi="Arial" w:cs="Arial"/>
+          <w:bdr w:val="none" w:sz="0" w:space="0" w:color="auto" w:frame="1"/>
+        </w:rPr>
+      </w:pPr>
+      <w:r>
+        <w:rPr>
+          <w:rFonts w:ascii="Arial" w:hAnsi="Arial" w:cs="Arial"/>
+          <w:bdr w:val="none" w:sz="0" w:space="0" w:color="auto" w:frame="1"/>
+        </w:rPr>
+        <w:lastRenderedPageBreak/>
+        <w:t xml:space="preserve">Launchpad Base – 86 mA </w:t>
+      </w:r>
+      <w:r>
+        <w:rPr>
+          <w:rFonts w:ascii="Arial" w:hAnsi="Arial" w:cs="Arial"/>
+          <w:bdr w:val="none" w:sz="0" w:space="0" w:color="auto" w:frame="1"/>
+        </w:rPr>
+        <w:t xml:space="preserve">* 5V = 430 </w:t>
+      </w:r>
+      <w:proofErr w:type="spellStart"/>
+      <w:r>
+        <w:rPr>
+          <w:rFonts w:ascii="Arial" w:hAnsi="Arial" w:cs="Arial"/>
+          <w:bdr w:val="none" w:sz="0" w:space="0" w:color="auto" w:frame="1"/>
+        </w:rPr>
+        <w:t>mW</w:t>
+      </w:r>
+      <w:proofErr w:type="spellEnd"/>
+    </w:p>
+    <w:p>
+      <w:pPr>
+        <w:spacing w:line="264" w:lineRule="auto"/>
+        <w:ind w:left="360"/>
+        <w:jc w:val="both"/>
+        <w:rPr>
+          <w:rFonts w:ascii="Arial" w:hAnsi="Arial" w:cs="Arial"/>
+          <w:bdr w:val="none" w:sz="0" w:space="0" w:color="auto" w:frame="1"/>
+        </w:rPr>
+      </w:pPr>
+      <w:r>
+        <w:rPr>
+          <w:rFonts w:ascii="Arial" w:hAnsi="Arial" w:cs="Arial"/>
+          <w:bdr w:val="none" w:sz="0" w:space="0" w:color="auto" w:frame="1"/>
+        </w:rPr>
+        <w:t xml:space="preserve">Screen - 25 mA active </w:t>
+      </w:r>
+      <w:r>
+        <w:rPr>
+          <w:rFonts w:ascii="Arial" w:hAnsi="Arial" w:cs="Arial"/>
+          <w:bdr w:val="none" w:sz="0" w:space="0" w:color="auto" w:frame="1"/>
+        </w:rPr>
+        <w:t xml:space="preserve">* 3.3V = 75 </w:t>
+      </w:r>
+      <w:proofErr w:type="spellStart"/>
+      <w:r>
+        <w:rPr>
+          <w:rFonts w:ascii="Arial" w:hAnsi="Arial" w:cs="Arial"/>
+          <w:bdr w:val="none" w:sz="0" w:space="0" w:color="auto" w:frame="1"/>
+        </w:rPr>
+        <w:t>mW</w:t>
+      </w:r>
+      <w:proofErr w:type="spellEnd"/>
+      <w:r>
+        <w:rPr>
+          <w:rFonts w:ascii="Arial" w:hAnsi="Arial" w:cs="Arial"/>
+          <w:bdr w:val="none" w:sz="0" w:space="0" w:color="auto" w:frame="1"/>
+        </w:rPr>
+        <w:t xml:space="preserve"> </w:t>
+      </w:r>
+    </w:p>
+    <w:p>
+      <w:pPr>
+        <w:spacing w:line="264" w:lineRule="auto"/>
+        <w:ind w:left="360"/>
+        <w:jc w:val="both"/>
+        <w:rPr>
+          <w:rFonts w:ascii="Arial" w:hAnsi="Arial" w:cs="Arial"/>
+          <w:bdr w:val="none" w:sz="0" w:space="0" w:color="auto" w:frame="1"/>
+        </w:rPr>
+      </w:pPr>
+      <w:r>
+        <w:rPr>
+          <w:rFonts w:ascii="Arial" w:hAnsi="Arial" w:cs="Arial"/>
+          <w:bdr w:val="none" w:sz="0" w:space="0" w:color="auto" w:frame="1"/>
+        </w:rPr>
+        <w:t>Music – 14-144 mA volume range</w:t>
+      </w:r>
+      <w:r>
+        <w:rPr>
+          <w:rFonts w:ascii="Arial" w:hAnsi="Arial" w:cs="Arial"/>
+          <w:bdr w:val="none" w:sz="0" w:space="0" w:color="auto" w:frame="1"/>
+        </w:rPr>
+        <w:t xml:space="preserve"> * 5V = 70-720 m</w:t>
+      </w:r>
+      <w:proofErr w:type="spellStart"/>
+      <w:r>
+        <w:rPr>
+          <w:rFonts w:ascii="Arial" w:hAnsi="Arial" w:cs="Arial"/>
+          <w:bdr w:val="none" w:sz="0" w:space="0" w:color="auto" w:frame="1"/>
+        </w:rPr>
+        <w:t>W</w:t>
+      </w:r>
+      <w:proofErr w:type="spellEnd"/>
+      <w:r>
+        <w:rPr>
+          <w:rFonts w:ascii="Arial" w:hAnsi="Arial" w:cs="Arial"/>
+          <w:bdr w:val="none" w:sz="0" w:space="0" w:color="auto" w:frame="1"/>
+        </w:rPr>
+        <w:t xml:space="preserve"> </w:t>
+      </w:r>
+    </w:p>
+    <w:p>
+      <w:pPr>
+        <w:spacing w:line="264" w:lineRule="auto"/>
+        <w:ind w:left="360"/>
+        <w:jc w:val="both"/>
+        <w:rPr>
+          <w:rFonts w:ascii="Arial" w:hAnsi="Arial" w:cs="Arial"/>
+          <w:bdr w:val="none" w:sz="0" w:space="0" w:color="auto" w:frame="1"/>
+        </w:rPr>
+      </w:pPr>
+      <w:r>
+        <w:rPr>
+          <w:rFonts w:ascii="Arial" w:hAnsi="Arial" w:cs="Arial"/>
+          <w:bdr w:val="none" w:sz="0" w:space="0" w:color="auto" w:frame="1"/>
+        </w:rPr>
+        <w:t>ESP –78 mA active</w:t>
+      </w:r>
+      <w:r>
+        <w:rPr>
+          <w:rFonts w:ascii="Arial" w:hAnsi="Arial" w:cs="Arial"/>
+          <w:bdr w:val="none" w:sz="0" w:space="0" w:color="auto" w:frame="1"/>
+        </w:rPr>
+        <w:t xml:space="preserve"> * 3.3V = 257.4 </w:t>
+      </w:r>
+      <w:proofErr w:type="spellStart"/>
+      <w:r>
+        <w:rPr>
+          <w:rFonts w:ascii="Arial" w:hAnsi="Arial" w:cs="Arial"/>
+          <w:bdr w:val="none" w:sz="0" w:space="0" w:color="auto" w:frame="1"/>
+        </w:rPr>
+        <w:t>mW</w:t>
+      </w:r>
+      <w:proofErr w:type="spellEnd"/>
+      <w:r>
+        <w:rPr>
+          <w:rFonts w:ascii="Arial" w:hAnsi="Arial" w:cs="Arial"/>
+          <w:bdr w:val="none" w:sz="0" w:space="0" w:color="auto" w:frame="1"/>
+        </w:rPr>
+        <w:t xml:space="preserve"> active</w:t>
+      </w:r>
+    </w:p>
+    <w:p>
+      <w:pPr>
+        <w:spacing w:line="264" w:lineRule="auto"/>
+        <w:ind w:left="360"/>
+        <w:jc w:val="both"/>
+        <w:rPr>
+          <w:rFonts w:ascii="Arial" w:hAnsi="Arial" w:cs="Arial"/>
+          <w:szCs w:val="24"/>
+        </w:rPr>
+      </w:pPr>
+      <w:r>
+        <w:rPr>
+          <w:rFonts w:ascii="Arial" w:hAnsi="Arial" w:cs="Arial"/>
+          <w:highlight w:val="yellow"/>
+          <w:bdr w:val="none" w:sz="0" w:space="0" w:color="auto" w:frame="1"/>
+        </w:rPr>
+        <w:t xml:space="preserve">Total – </w:t>
+      </w:r>
+      <w:r>
+        <w:rPr>
+          <w:rFonts w:ascii="Arial" w:hAnsi="Arial" w:cs="Arial"/>
+          <w:highlight w:val="yellow"/>
+          <w:bdr w:val="none" w:sz="0" w:space="0" w:color="auto" w:frame="1"/>
+        </w:rPr>
+        <w:t xml:space="preserve">1.482W when music active, .832.4 W when </w:t>
+      </w:r>
+      <w:r>
+        <w:rPr>
+          <w:rFonts w:ascii="Arial" w:hAnsi="Arial" w:cs="Arial"/>
+          <w:highlight w:val="yellow"/>
+          <w:bdr w:val="none" w:sz="0" w:space="0" w:color="auto" w:frame="1"/>
+        </w:rPr>
+        <w:t xml:space="preserve">music </w:t>
+      </w:r>
+      <w:r>
+        <w:rPr>
+          <w:rFonts w:ascii="Arial" w:hAnsi="Arial" w:cs="Arial"/>
+          <w:highlight w:val="yellow"/>
+          <w:bdr w:val="none" w:sz="0" w:space="0" w:color="auto" w:frame="1"/>
+        </w:rPr>
+        <w:t>passive</w:t>
+      </w:r>
+    </w:p>
+    <w:p>
+      <w:pPr>
+        <w:pStyle w:val="ListParagraph"/>
+        <w:spacing w:line="264" w:lineRule="auto"/>
+        <w:contextualSpacing w:val="0"/>
+        <w:jc w:val="both"/>
+        <w:rPr>
+          <w:rFonts w:ascii="Times New Roman" w:hAnsi="Times New Roman"/>
+          <w:color w:val="000000"/>
+          <w:szCs w:val="24"/>
+        </w:rPr>
+      </w:pPr>
+    </w:p>
+    <w:p>
+      <w:pPr>
         <w:pStyle w:val="ListParagraph"/>
         <w:numPr>
           <w:ilvl w:val="0"/>
@@ -799,6 +1366,15 @@
           <w:szCs w:val="24"/>
         </w:rPr>
         <w:t>: Characterization of the system</w:t>
+      </w:r>
+      <w:r>
+        <w:rPr>
+          <w:rFonts w:ascii="Times New Roman" w:hAnsi="Times New Roman"/>
+          <w:color w:val="000000"/>
+          <w:sz w:val="24"/>
+          <w:szCs w:val="24"/>
+        </w:rPr>
+        <w:t xml:space="preserve"> N/A</w:t>
       </w:r>
     </w:p>
     <w:p>

</xml_diff>

<commit_message>
last report done :)
</commit_message>
<xml_diff>
--- a/Lab11Report.docx
+++ b/Lab11Report.docx
@@ -320,14 +320,25 @@
           <w:szCs w:val="24"/>
         </w:rPr>
       </w:pPr>
-      <w:r>
-        <w:rPr>
-          <w:rFonts w:ascii="Times New Roman" w:eastAsia="Times New Roman" w:hAnsi="Times New Roman"/>
-          <w:color w:val="000000"/>
-          <w:sz w:val="24"/>
-          <w:szCs w:val="24"/>
-        </w:rPr>
-        <w:t xml:space="preserve">Purpose is to design an embedded system that can fit in an enclosure. We are building the </w:t>
+      <w:proofErr w:type="gramStart"/>
+      <w:r>
+        <w:rPr>
+          <w:rFonts w:ascii="Times New Roman" w:eastAsia="Times New Roman" w:hAnsi="Times New Roman"/>
+          <w:color w:val="000000"/>
+          <w:sz w:val="24"/>
+          <w:szCs w:val="24"/>
+        </w:rPr>
+        <w:t>Purpose</w:t>
+      </w:r>
+      <w:proofErr w:type="gramEnd"/>
+      <w:r>
+        <w:rPr>
+          <w:rFonts w:ascii="Times New Roman" w:eastAsia="Times New Roman" w:hAnsi="Times New Roman"/>
+          <w:color w:val="000000"/>
+          <w:sz w:val="24"/>
+          <w:szCs w:val="24"/>
+        </w:rPr>
+        <w:t xml:space="preserve"> is to design an embedded system that can fit in an enclosure. We are building the </w:t>
       </w:r>
       <w:proofErr w:type="spellStart"/>
       <w:r>
@@ -367,7 +378,27 @@
           <w:sz w:val="24"/>
           <w:szCs w:val="24"/>
         </w:rPr>
-        <w:t xml:space="preserve"> like music player that stores song in an SD card, plays songs through headphones, and has touch display and can send messages over </w:t>
+        <w:t xml:space="preserve"> like music player that stores </w:t>
+      </w:r>
+      <w:proofErr w:type="gramStart"/>
+      <w:r>
+        <w:rPr>
+          <w:rFonts w:ascii="Times New Roman" w:eastAsia="Times New Roman" w:hAnsi="Times New Roman"/>
+          <w:color w:val="000000"/>
+          <w:sz w:val="24"/>
+          <w:szCs w:val="24"/>
+        </w:rPr>
+        <w:t>song</w:t>
+      </w:r>
+      <w:proofErr w:type="gramEnd"/>
+      <w:r>
+        <w:rPr>
+          <w:rFonts w:ascii="Times New Roman" w:eastAsia="Times New Roman" w:hAnsi="Times New Roman"/>
+          <w:color w:val="000000"/>
+          <w:sz w:val="24"/>
+          <w:szCs w:val="24"/>
+        </w:rPr>
+        <w:t xml:space="preserve"> in an SD card, plays songs through headphones, and has touch display and can send messages over </w:t>
       </w:r>
       <w:proofErr w:type="spellStart"/>
       <w:r>
@@ -387,8 +418,19 @@
           <w:sz w:val="24"/>
           <w:szCs w:val="24"/>
         </w:rPr>
-        <w:t>. This lab builds the PCB for the system</w:t>
-      </w:r>
+        <w:t xml:space="preserve">. This lab builds the PCB for the </w:t>
+      </w:r>
+      <w:proofErr w:type="gramStart"/>
+      <w:r>
+        <w:rPr>
+          <w:rFonts w:ascii="Times New Roman" w:eastAsia="Times New Roman" w:hAnsi="Times New Roman"/>
+          <w:color w:val="000000"/>
+          <w:sz w:val="24"/>
+          <w:szCs w:val="24"/>
+        </w:rPr>
+        <w:t>system</w:t>
+      </w:r>
+      <w:proofErr w:type="gramEnd"/>
     </w:p>
     <w:p>
       <w:pPr>
@@ -705,6 +747,59 @@
           <w:szCs w:val="24"/>
         </w:rPr>
       </w:pPr>
+      <w:r>
+        <w:rPr>
+          <w:noProof/>
+        </w:rPr>
+        <w:drawing>
+          <wp:inline distT="0" distB="0" distL="0" distR="0" wp14:anchorId="437BF950" wp14:editId="33852475">
+            <wp:extent cx="5943600" cy="3160395"/>
+            <wp:effectExtent l="0" t="0" r="0" b="1905"/>
+            <wp:docPr id="2004694818" name="Picture 1" descr="A diagram of a software program&#10;&#10;Description automatically generated"/>
+            <wp:cNvGraphicFramePr>
+              <a:graphicFrameLocks xmlns:a="http://schemas.openxmlformats.org/drawingml/2006/main" noChangeAspect="1"/>
+            </wp:cNvGraphicFramePr>
+            <a:graphic xmlns:a="http://schemas.openxmlformats.org/drawingml/2006/main">
+              <a:graphicData uri="http://schemas.openxmlformats.org/drawingml/2006/picture">
+                <pic:pic xmlns:pic="http://schemas.openxmlformats.org/drawingml/2006/picture">
+                  <pic:nvPicPr>
+                    <pic:cNvPr id="2004694818" name="Picture 1" descr="A diagram of a software program&#10;&#10;Description automatically generated"/>
+                    <pic:cNvPicPr>
+                      <a:picLocks noChangeAspect="1" noChangeArrowheads="1"/>
+                    </pic:cNvPicPr>
+                  </pic:nvPicPr>
+                  <pic:blipFill>
+                    <a:blip r:embed="rId7" cstate="print">
+                      <a:extLst>
+                        <a:ext uri="{28A0092B-C50C-407E-A947-70E740481C1C}">
+                          <a14:useLocalDpi xmlns:a14="http://schemas.microsoft.com/office/drawing/2010/main" val="0"/>
+                        </a:ext>
+                      </a:extLst>
+                    </a:blip>
+                    <a:srcRect/>
+                    <a:stretch>
+                      <a:fillRect/>
+                    </a:stretch>
+                  </pic:blipFill>
+                  <pic:spPr bwMode="auto">
+                    <a:xfrm>
+                      <a:off x="0" y="0"/>
+                      <a:ext cx="5943600" cy="3160395"/>
+                    </a:xfrm>
+                    <a:prstGeom prst="rect">
+                      <a:avLst/>
+                    </a:prstGeom>
+                    <a:noFill/>
+                    <a:ln>
+                      <a:noFill/>
+                    </a:ln>
+                  </pic:spPr>
+                </pic:pic>
+              </a:graphicData>
+            </a:graphic>
+          </wp:inline>
+        </w:drawing>
+      </w:r>
     </w:p>
     <w:p>
       <w:pPr>
@@ -794,6 +889,7 @@
           <w:sz w:val="24"/>
           <w:szCs w:val="24"/>
         </w:rPr>
+        <w:lastRenderedPageBreak/>
         <w:t xml:space="preserve">Deliverable </w:t>
       </w:r>
       <w:r>
@@ -822,6 +918,139 @@
           <w:szCs w:val="24"/>
         </w:rPr>
         <w:t>Software Tests</w:t>
+      </w:r>
+    </w:p>
+    <w:p>
+      <w:pPr>
+        <w:pStyle w:val="ListParagraph"/>
+        <w:spacing w:line="264" w:lineRule="auto"/>
+        <w:contextualSpacing w:val="0"/>
+        <w:jc w:val="both"/>
+        <w:rPr>
+          <w:rFonts w:ascii="Times New Roman" w:hAnsi="Times New Roman"/>
+          <w:szCs w:val="24"/>
+        </w:rPr>
+      </w:pPr>
+      <w:r>
+        <w:rPr>
+          <w:rFonts w:ascii="Noto Sans" w:hAnsi="Noto Sans" w:cs="Noto Sans"/>
+          <w:bdr w:val="none" w:sz="0" w:space="0" w:color="auto" w:frame="1"/>
+        </w:rPr>
+        <w:t xml:space="preserve">Based on our design diagram, we had separate tests for each module. For the </w:t>
+      </w:r>
+      <w:proofErr w:type="gramStart"/>
+      <w:r>
+        <w:rPr>
+          <w:rFonts w:ascii="Noto Sans" w:hAnsi="Noto Sans" w:cs="Noto Sans"/>
+          <w:bdr w:val="none" w:sz="0" w:space="0" w:color="auto" w:frame="1"/>
+        </w:rPr>
+        <w:t>dis-play</w:t>
+      </w:r>
+      <w:proofErr w:type="gramEnd"/>
+      <w:r>
+        <w:rPr>
+          <w:rFonts w:ascii="Noto Sans" w:hAnsi="Noto Sans" w:cs="Noto Sans"/>
+          <w:bdr w:val="none" w:sz="0" w:space="0" w:color="auto" w:frame="1"/>
+        </w:rPr>
+        <w:t xml:space="preserve">, to test our initialization function we built a basic circuit to connect our TM4C to the ILI9341 </w:t>
+      </w:r>
+      <w:proofErr w:type="gramStart"/>
+      <w:r>
+        <w:rPr>
+          <w:rFonts w:ascii="Noto Sans" w:hAnsi="Noto Sans" w:cs="Noto Sans"/>
+          <w:bdr w:val="none" w:sz="0" w:space="0" w:color="auto" w:frame="1"/>
+        </w:rPr>
+        <w:t>screen, and</w:t>
+      </w:r>
+      <w:proofErr w:type="gramEnd"/>
+      <w:r>
+        <w:rPr>
+          <w:rFonts w:ascii="Noto Sans" w:hAnsi="Noto Sans" w:cs="Noto Sans"/>
+          <w:bdr w:val="none" w:sz="0" w:space="0" w:color="auto" w:frame="1"/>
+        </w:rPr>
+        <w:t xml:space="preserve"> see if basic functions such as drawing pixels work on the screen. After that, we added draw and </w:t>
+      </w:r>
+      <w:proofErr w:type="spellStart"/>
+      <w:r>
+        <w:rPr>
+          <w:rFonts w:ascii="Noto Sans" w:hAnsi="Noto Sans" w:cs="Noto Sans"/>
+          <w:bdr w:val="none" w:sz="0" w:space="0" w:color="auto" w:frame="1"/>
+        </w:rPr>
+        <w:t>outString</w:t>
+      </w:r>
+      <w:proofErr w:type="spellEnd"/>
+      <w:r>
+        <w:rPr>
+          <w:rFonts w:ascii="Noto Sans" w:hAnsi="Noto Sans" w:cs="Noto Sans"/>
+          <w:bdr w:val="none" w:sz="0" w:space="0" w:color="auto" w:frame="1"/>
+        </w:rPr>
+        <w:t xml:space="preserve"> functions for our project. For the SD card, we wrote basic code for reading from a txt file and outputting the values that we read on the screen. Furthermore, for sound we first tested the sound with individual notes, then moved on to reading from a music array that was set as a constant within the program. Lastly for </w:t>
+      </w:r>
+      <w:proofErr w:type="spellStart"/>
+      <w:proofErr w:type="gramStart"/>
+      <w:r>
+        <w:rPr>
+          <w:rFonts w:ascii="Noto Sans" w:hAnsi="Noto Sans" w:cs="Noto Sans"/>
+          <w:bdr w:val="none" w:sz="0" w:space="0" w:color="auto" w:frame="1"/>
+        </w:rPr>
+        <w:t>mes-saging</w:t>
+      </w:r>
+      <w:proofErr w:type="spellEnd"/>
+      <w:proofErr w:type="gramEnd"/>
+      <w:r>
+        <w:rPr>
+          <w:rFonts w:ascii="Noto Sans" w:hAnsi="Noto Sans" w:cs="Noto Sans"/>
+          <w:bdr w:val="none" w:sz="0" w:space="0" w:color="auto" w:frame="1"/>
+        </w:rPr>
+        <w:t xml:space="preserve">, we tested the server by using dummy clients and sending messages. Along that same line we tested sending from the TM4C by matching the message to what was received by the server and what was sent by the TM4C. We tested </w:t>
+      </w:r>
+      <w:proofErr w:type="gramStart"/>
+      <w:r>
+        <w:rPr>
+          <w:rFonts w:ascii="Noto Sans" w:hAnsi="Noto Sans" w:cs="Noto Sans"/>
+          <w:bdr w:val="none" w:sz="0" w:space="0" w:color="auto" w:frame="1"/>
+        </w:rPr>
+        <w:t>receiving</w:t>
+      </w:r>
+      <w:proofErr w:type="gramEnd"/>
+      <w:r>
+        <w:rPr>
+          <w:rFonts w:ascii="Noto Sans" w:hAnsi="Noto Sans" w:cs="Noto Sans"/>
+          <w:bdr w:val="none" w:sz="0" w:space="0" w:color="auto" w:frame="1"/>
+        </w:rPr>
+        <w:t xml:space="preserve"> by matching the </w:t>
+      </w:r>
+      <w:proofErr w:type="spellStart"/>
+      <w:r>
+        <w:rPr>
+          <w:rFonts w:ascii="Noto Sans" w:hAnsi="Noto Sans" w:cs="Noto Sans"/>
+          <w:bdr w:val="none" w:sz="0" w:space="0" w:color="auto" w:frame="1"/>
+        </w:rPr>
+        <w:t>mes</w:t>
+      </w:r>
+      <w:proofErr w:type="spellEnd"/>
+      <w:r>
+        <w:rPr>
+          <w:rFonts w:ascii="Noto Sans" w:hAnsi="Noto Sans" w:cs="Noto Sans"/>
+          <w:bdr w:val="none" w:sz="0" w:space="0" w:color="auto" w:frame="1"/>
+        </w:rPr>
+        <w:t>-sage that was displayed by the TM4C to what was sent by the server. For integration tests, we used the same tests for each module as we integrated each module with each other. We first integrated display with SD card, then sound, then buttons and last-</w:t>
+      </w:r>
+      <w:proofErr w:type="spellStart"/>
+      <w:r>
+        <w:rPr>
+          <w:rFonts w:ascii="Noto Sans" w:hAnsi="Noto Sans" w:cs="Noto Sans"/>
+          <w:bdr w:val="none" w:sz="0" w:space="0" w:color="auto" w:frame="1"/>
+        </w:rPr>
+        <w:t>ly</w:t>
+      </w:r>
+      <w:proofErr w:type="spellEnd"/>
+      <w:r>
+        <w:rPr>
+          <w:rFonts w:ascii="Noto Sans" w:hAnsi="Noto Sans" w:cs="Noto Sans"/>
+          <w:bdr w:val="none" w:sz="0" w:space="0" w:color="auto" w:frame="1"/>
+        </w:rPr>
+        <w:t xml:space="preserve"> messaging, and tested each module with the tests described above at every step.</w:t>
       </w:r>
     </w:p>
     <w:p>
@@ -866,7 +1095,25 @@
           <w:color w:val="000000"/>
           <w:szCs w:val="24"/>
         </w:rPr>
-        <w:t>Tested all the board voltages with a multimeter to make sure power worked.</w:t>
+        <w:t xml:space="preserve">Tested all the board voltages with a multimeter to make sure </w:t>
+      </w:r>
+      <w:proofErr w:type="gramStart"/>
+      <w:r>
+        <w:rPr>
+          <w:rFonts w:ascii="Times New Roman" w:hAnsi="Times New Roman"/>
+          <w:color w:val="000000"/>
+          <w:szCs w:val="24"/>
+        </w:rPr>
+        <w:t>power</w:t>
+      </w:r>
+      <w:proofErr w:type="gramEnd"/>
+      <w:r>
+        <w:rPr>
+          <w:rFonts w:ascii="Times New Roman" w:hAnsi="Times New Roman"/>
+          <w:color w:val="000000"/>
+          <w:szCs w:val="24"/>
+        </w:rPr>
+        <w:t xml:space="preserve"> worked.</w:t>
       </w:r>
     </w:p>
     <w:p>
@@ -1022,8 +1269,18 @@
           <w:color w:val="000000"/>
           <w:szCs w:val="24"/>
         </w:rPr>
-        <w:t>Multiple iterations of enclosure to make sure PCB fits and buttons can be pressed</w:t>
-      </w:r>
+        <w:t xml:space="preserve">Multiple iterations of enclosure to make sure PCB fits and buttons can be </w:t>
+      </w:r>
+      <w:proofErr w:type="gramStart"/>
+      <w:r>
+        <w:rPr>
+          <w:rFonts w:ascii="Times New Roman" w:hAnsi="Times New Roman"/>
+          <w:color w:val="000000"/>
+          <w:szCs w:val="24"/>
+        </w:rPr>
+        <w:t>pressed</w:t>
+      </w:r>
+      <w:proofErr w:type="gramEnd"/>
     </w:p>
     <w:p>
       <w:pPr>
@@ -1088,7 +1345,6 @@
           <w:rFonts w:ascii="Arial" w:hAnsi="Arial" w:cs="Arial"/>
           <w:bdr w:val="none" w:sz="0" w:space="0" w:color="auto" w:frame="1"/>
         </w:rPr>
-        <w:lastRenderedPageBreak/>
         <w:t xml:space="preserve">Launchpad Base – 86 mA </w:t>
       </w:r>
       <w:r>
@@ -1171,7 +1427,7 @@
           <w:rFonts w:ascii="Arial" w:hAnsi="Arial" w:cs="Arial"/>
           <w:bdr w:val="none" w:sz="0" w:space="0" w:color="auto" w:frame="1"/>
         </w:rPr>
-        <w:t xml:space="preserve"> * 5V = 70-720 m</w:t>
+        <w:t xml:space="preserve"> * 5V = 70-720 </w:t>
       </w:r>
       <w:proofErr w:type="spellStart"/>
       <w:r>
@@ -1179,7 +1435,7 @@
           <w:rFonts w:ascii="Arial" w:hAnsi="Arial" w:cs="Arial"/>
           <w:bdr w:val="none" w:sz="0" w:space="0" w:color="auto" w:frame="1"/>
         </w:rPr>
-        <w:t>W</w:t>
+        <w:t>mW</w:t>
       </w:r>
       <w:proofErr w:type="spellEnd"/>
       <w:r>
@@ -1265,6 +1521,7 @@
         </w:rPr>
         <w:t xml:space="preserve">music </w:t>
       </w:r>
+      <w:proofErr w:type="gramStart"/>
       <w:r>
         <w:rPr>
           <w:rFonts w:ascii="Arial" w:hAnsi="Arial" w:cs="Arial"/>
@@ -1273,6 +1530,7 @@
         </w:rPr>
         <w:t>passive</w:t>
       </w:r>
+      <w:proofErr w:type="gramEnd"/>
     </w:p>
     <w:p>
       <w:pPr>
@@ -1452,11 +1710,12 @@
           <w:sz w:val="24"/>
           <w:szCs w:val="24"/>
         </w:rPr>
+        <w:lastRenderedPageBreak/>
         <w:t>N/A</w:t>
       </w:r>
     </w:p>
     <w:sectPr>
-      <w:headerReference w:type="default" r:id="rId7"/>
+      <w:headerReference w:type="default" r:id="rId8"/>
       <w:pgSz w:w="12240" w:h="15840"/>
       <w:pgMar w:top="1440" w:right="1440" w:bottom="1440" w:left="1440" w:header="720" w:footer="0" w:gutter="0"/>
       <w:cols w:space="720"/>

</xml_diff>